<commit_message>
Ref #201: Uso de la herramienta SonarQube para la busqueda de Code Smells
</commit_message>
<xml_diff>
--- a/src/refactoring/Refactoring - HU016.docx
+++ b/src/refactoring/Refactoring - HU016.docx
@@ -13,7 +13,6 @@
           <w:szCs w:val="36"/>
         </w:rPr>
       </w:pPr>
-      <w:proofErr w:type="spellStart"/>
       <w:r>
         <w:rPr>
           <w:rFonts w:ascii="Times New Roman" w:hAnsi="Times New Roman" w:cs="Times New Roman"/>
@@ -22,18 +21,7 @@
           <w:sz w:val="36"/>
           <w:szCs w:val="36"/>
         </w:rPr>
-        <w:t>Refactoring</w:t>
-      </w:r>
-      <w:proofErr w:type="spellEnd"/>
-      <w:r>
-        <w:rPr>
-          <w:rFonts w:ascii="Times New Roman" w:hAnsi="Times New Roman" w:cs="Times New Roman"/>
-          <w:b/>
-          <w:bCs/>
-          <w:sz w:val="36"/>
-          <w:szCs w:val="36"/>
-        </w:rPr>
-        <w:t xml:space="preserve"> </w:t>
+        <w:t xml:space="preserve">Refactoring </w:t>
       </w:r>
       <w:r>
         <w:rPr>
@@ -120,38 +108,21 @@
           <w:sz w:val="24"/>
           <w:szCs w:val="24"/>
         </w:rPr>
-        <w:t xml:space="preserve">Encontramos la siguiente condición en el validador de </w:t>
-      </w:r>
-      <w:proofErr w:type="spellStart"/>
-      <w:r>
+        <w:t>Encontramos la siguiente condición en el validador de Constant:</w:t>
+      </w:r>
+    </w:p>
+    <w:p>
+      <w:pPr>
         <w:rPr>
           <w:rFonts w:ascii="Times New Roman" w:hAnsi="Times New Roman" w:cs="Times New Roman"/>
           <w:sz w:val="24"/>
           <w:szCs w:val="24"/>
         </w:rPr>
-        <w:t>Constant</w:t>
-      </w:r>
-      <w:proofErr w:type="spellEnd"/>
+      </w:pPr>
       <w:r>
         <w:rPr>
           <w:rFonts w:ascii="Times New Roman" w:hAnsi="Times New Roman" w:cs="Times New Roman"/>
-          <w:sz w:val="24"/>
-          <w:szCs w:val="24"/>
-        </w:rPr>
-        <w:t>:</w:t>
-      </w:r>
-    </w:p>
-    <w:p>
-      <w:pPr>
-        <w:rPr>
-          <w:rFonts w:ascii="Times New Roman" w:hAnsi="Times New Roman" w:cs="Times New Roman"/>
-          <w:sz w:val="24"/>
-          <w:szCs w:val="24"/>
-        </w:rPr>
-      </w:pPr>
-      <w:r>
-        <w:rPr>
-          <w:rFonts w:ascii="Times New Roman" w:hAnsi="Times New Roman" w:cs="Times New Roman"/>
+          <w:noProof/>
           <w:sz w:val="24"/>
           <w:szCs w:val="24"/>
         </w:rPr>
@@ -213,6 +184,9 @@
     </w:p>
     <w:p>
       <w:r>
+        <w:rPr>
+          <w:noProof/>
+        </w:rPr>
         <w:drawing>
           <wp:inline distT="0" distB="0" distL="0" distR="0" wp14:anchorId="096558B3" wp14:editId="6F6ADA0D">
             <wp:extent cx="5400040" cy="1520825"/>
@@ -265,19 +239,14 @@
         </w:numPr>
       </w:pPr>
       <w:r>
-        <w:t xml:space="preserve">Por otra parte, encontramos también otra condición excesivamente larga en el validador de </w:t>
-      </w:r>
-      <w:proofErr w:type="spellStart"/>
-      <w:r>
-        <w:t>Consultation</w:t>
-      </w:r>
-      <w:proofErr w:type="spellEnd"/>
-      <w:r>
-        <w:t>:</w:t>
-      </w:r>
-    </w:p>
-    <w:p>
-      <w:r>
+        <w:t>Por otra parte, encontramos también otra condición excesivamente larga en el validador de Consultation:</w:t>
+      </w:r>
+    </w:p>
+    <w:p>
+      <w:r>
+        <w:rPr>
+          <w:noProof/>
+        </w:rPr>
         <w:drawing>
           <wp:inline distT="0" distB="0" distL="0" distR="0" wp14:anchorId="54A51932" wp14:editId="1938AED0">
             <wp:extent cx="5400040" cy="846455"/>
@@ -329,6 +298,9 @@
     </w:p>
     <w:p>
       <w:r>
+        <w:rPr>
+          <w:noProof/>
+        </w:rPr>
         <w:lastRenderedPageBreak/>
         <w:drawing>
           <wp:inline distT="0" distB="0" distL="0" distR="0" wp14:anchorId="5B953EA5" wp14:editId="02CB511F">
@@ -374,6 +346,1133 @@
       <w:r>
         <w:t>un nombre más genérico al declarar la función puesto que en dicha condición se evalúa más de un atributo, aun así, el factor común es que esta condición solo se evalúa si ya existe la consulta con anterioridad y se trata de una actualización.</w:t>
       </w:r>
+    </w:p>
+    <w:p/>
+    <w:p>
+      <w:r>
+        <w:br w:type="page"/>
+      </w:r>
+    </w:p>
+    <w:p>
+      <w:r>
+        <w:lastRenderedPageBreak/>
+        <w:t>Para facilitar la búsqueda de Bad Smells se ha recurrido al uso de la herramienta SonarQube.</w:t>
+      </w:r>
+    </w:p>
+    <w:p>
+      <w:r>
+        <w:drawing>
+          <wp:inline distT="0" distB="0" distL="0" distR="0" wp14:anchorId="2AD0C7B3" wp14:editId="1DAC22DC">
+            <wp:extent cx="5400040" cy="2899410"/>
+            <wp:effectExtent l="0" t="0" r="0" b="0"/>
+            <wp:docPr id="5" name="Imagen 5"/>
+            <wp:cNvGraphicFramePr>
+              <a:graphicFrameLocks xmlns:a="http://schemas.openxmlformats.org/drawingml/2006/main" noChangeAspect="1"/>
+            </wp:cNvGraphicFramePr>
+            <a:graphic xmlns:a="http://schemas.openxmlformats.org/drawingml/2006/main">
+              <a:graphicData uri="http://schemas.openxmlformats.org/drawingml/2006/picture">
+                <pic:pic xmlns:pic="http://schemas.openxmlformats.org/drawingml/2006/picture">
+                  <pic:nvPicPr>
+                    <pic:cNvPr id="1" name=""/>
+                    <pic:cNvPicPr/>
+                  </pic:nvPicPr>
+                  <pic:blipFill>
+                    <a:blip r:embed="rId9"/>
+                    <a:stretch>
+                      <a:fillRect/>
+                    </a:stretch>
+                  </pic:blipFill>
+                  <pic:spPr>
+                    <a:xfrm>
+                      <a:off x="0" y="0"/>
+                      <a:ext cx="5400040" cy="2899410"/>
+                    </a:xfrm>
+                    <a:prstGeom prst="rect">
+                      <a:avLst/>
+                    </a:prstGeom>
+                  </pic:spPr>
+                </pic:pic>
+              </a:graphicData>
+            </a:graphic>
+          </wp:inline>
+        </w:drawing>
+      </w:r>
+    </w:p>
+    <w:p>
+      <w:r>
+        <w:t>A partir de este análisis se ha obtenido un resultado considerablemente bueno, debido a las siguientes razones:</w:t>
+      </w:r>
+    </w:p>
+    <w:p>
+      <w:pPr>
+        <w:pStyle w:val="Prrafodelista"/>
+        <w:numPr>
+          <w:ilvl w:val="0"/>
+          <w:numId w:val="2"/>
+        </w:numPr>
+      </w:pPr>
+      <w:r>
+        <w:t>Se han encontrado 6 bugs de los cuales, aquellos marcados con una cruz azul, pueden ser considerados falsos positivos debido a la implementación del código.</w:t>
+      </w:r>
+    </w:p>
+    <w:p>
+      <w:r>
+        <w:rPr>
+          <w:noProof/>
+        </w:rPr>
+        <mc:AlternateContent>
+          <mc:Choice Requires="wps">
+            <w:drawing>
+              <wp:anchor distT="0" distB="0" distL="114300" distR="114300" simplePos="0" relativeHeight="251663360" behindDoc="0" locked="0" layoutInCell="1" allowOverlap="1" wp14:anchorId="3D9B6AD4" wp14:editId="0E5E1638">
+                <wp:simplePos x="0" y="0"/>
+                <wp:positionH relativeFrom="column">
+                  <wp:posOffset>3857625</wp:posOffset>
+                </wp:positionH>
+                <wp:positionV relativeFrom="paragraph">
+                  <wp:posOffset>1885950</wp:posOffset>
+                </wp:positionV>
+                <wp:extent cx="285750" cy="323850"/>
+                <wp:effectExtent l="0" t="0" r="0" b="0"/>
+                <wp:wrapNone/>
+                <wp:docPr id="9" name="Signo de multiplicación 9"/>
+                <wp:cNvGraphicFramePr/>
+                <a:graphic xmlns:a="http://schemas.openxmlformats.org/drawingml/2006/main">
+                  <a:graphicData uri="http://schemas.microsoft.com/office/word/2010/wordprocessingShape">
+                    <wps:wsp>
+                      <wps:cNvSpPr/>
+                      <wps:spPr>
+                        <a:xfrm>
+                          <a:off x="0" y="0"/>
+                          <a:ext cx="285750" cy="323850"/>
+                        </a:xfrm>
+                        <a:prstGeom prst="mathMultiply">
+                          <a:avLst/>
+                        </a:prstGeom>
+                      </wps:spPr>
+                      <wps:style>
+                        <a:lnRef idx="2">
+                          <a:schemeClr val="accent1">
+                            <a:shade val="50000"/>
+                          </a:schemeClr>
+                        </a:lnRef>
+                        <a:fillRef idx="1">
+                          <a:schemeClr val="accent1"/>
+                        </a:fillRef>
+                        <a:effectRef idx="0">
+                          <a:schemeClr val="accent1"/>
+                        </a:effectRef>
+                        <a:fontRef idx="minor">
+                          <a:schemeClr val="lt1"/>
+                        </a:fontRef>
+                      </wps:style>
+                      <wps:bodyPr rot="0" spcFirstLastPara="0" vertOverflow="overflow" horzOverflow="overflow" vert="horz" wrap="square" lIns="91440" tIns="45720" rIns="91440" bIns="45720" numCol="1" spcCol="0" rtlCol="0" fromWordArt="0" anchor="ctr" anchorCtr="0" forceAA="0" compatLnSpc="1">
+                        <a:prstTxWarp prst="textNoShape">
+                          <a:avLst/>
+                        </a:prstTxWarp>
+                        <a:noAutofit/>
+                      </wps:bodyPr>
+                    </wps:wsp>
+                  </a:graphicData>
+                </a:graphic>
+              </wp:anchor>
+            </w:drawing>
+          </mc:Choice>
+          <mc:Fallback>
+            <w:pict>
+              <v:shape w14:anchorId="1F8EF14B" id="Signo de multiplicación 9" o:spid="_x0000_s1026" style="position:absolute;margin-left:303.75pt;margin-top:148.5pt;width:22.5pt;height:25.5pt;z-index:251663360;visibility:visible;mso-wrap-style:square;mso-wrap-distance-left:9pt;mso-wrap-distance-top:0;mso-wrap-distance-right:9pt;mso-wrap-distance-bottom:0;mso-position-horizontal:absolute;mso-position-horizontal-relative:text;mso-position-vertical:absolute;mso-position-vertical-relative:text;v-text-anchor:middle" coordsize="285750,323850" o:gfxdata="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" path="m43432,100014l93828,55547r49047,55587l191922,55547r50396,44467l187690,161925r54628,61911l191922,268303,142875,212716,93828,268303,43432,223836,98060,161925,43432,100014xe" fillcolor="#4472c4 [3204]" strokecolor="#1f3763 [1604]" strokeweight="1pt">
+                <v:stroke joinstyle="miter"/>
+                <v:path arrowok="t" o:connecttype="custom" o:connectlocs="43432,100014;93828,55547;142875,111134;191922,55547;242318,100014;187690,161925;242318,223836;191922,268303;142875,212716;93828,268303;43432,223836;98060,161925;43432,100014" o:connectangles="0,0,0,0,0,0,0,0,0,0,0,0,0"/>
+              </v:shape>
+            </w:pict>
+          </mc:Fallback>
+        </mc:AlternateContent>
+      </w:r>
+      <w:r>
+        <w:rPr>
+          <w:noProof/>
+        </w:rPr>
+        <mc:AlternateContent>
+          <mc:Choice Requires="wps">
+            <w:drawing>
+              <wp:anchor distT="0" distB="0" distL="114300" distR="114300" simplePos="0" relativeHeight="251661312" behindDoc="0" locked="0" layoutInCell="1" allowOverlap="1" wp14:anchorId="3D9B6AD4" wp14:editId="0E5E1638">
+                <wp:simplePos x="0" y="0"/>
+                <wp:positionH relativeFrom="column">
+                  <wp:posOffset>3977640</wp:posOffset>
+                </wp:positionH>
+                <wp:positionV relativeFrom="paragraph">
+                  <wp:posOffset>500380</wp:posOffset>
+                </wp:positionV>
+                <wp:extent cx="285750" cy="323850"/>
+                <wp:effectExtent l="0" t="0" r="0" b="0"/>
+                <wp:wrapNone/>
+                <wp:docPr id="8" name="Signo de multiplicación 8"/>
+                <wp:cNvGraphicFramePr/>
+                <a:graphic xmlns:a="http://schemas.openxmlformats.org/drawingml/2006/main">
+                  <a:graphicData uri="http://schemas.microsoft.com/office/word/2010/wordprocessingShape">
+                    <wps:wsp>
+                      <wps:cNvSpPr/>
+                      <wps:spPr>
+                        <a:xfrm>
+                          <a:off x="0" y="0"/>
+                          <a:ext cx="285750" cy="323850"/>
+                        </a:xfrm>
+                        <a:prstGeom prst="mathMultiply">
+                          <a:avLst/>
+                        </a:prstGeom>
+                      </wps:spPr>
+                      <wps:style>
+                        <a:lnRef idx="2">
+                          <a:schemeClr val="accent1">
+                            <a:shade val="50000"/>
+                          </a:schemeClr>
+                        </a:lnRef>
+                        <a:fillRef idx="1">
+                          <a:schemeClr val="accent1"/>
+                        </a:fillRef>
+                        <a:effectRef idx="0">
+                          <a:schemeClr val="accent1"/>
+                        </a:effectRef>
+                        <a:fontRef idx="minor">
+                          <a:schemeClr val="lt1"/>
+                        </a:fontRef>
+                      </wps:style>
+                      <wps:bodyPr rot="0" spcFirstLastPara="0" vertOverflow="overflow" horzOverflow="overflow" vert="horz" wrap="square" lIns="91440" tIns="45720" rIns="91440" bIns="45720" numCol="1" spcCol="0" rtlCol="0" fromWordArt="0" anchor="ctr" anchorCtr="0" forceAA="0" compatLnSpc="1">
+                        <a:prstTxWarp prst="textNoShape">
+                          <a:avLst/>
+                        </a:prstTxWarp>
+                        <a:noAutofit/>
+                      </wps:bodyPr>
+                    </wps:wsp>
+                  </a:graphicData>
+                </a:graphic>
+              </wp:anchor>
+            </w:drawing>
+          </mc:Choice>
+          <mc:Fallback>
+            <w:pict>
+              <v:shape w14:anchorId="0BC7BEF5" id="Signo de multiplicación 8" o:spid="_x0000_s1026" style="position:absolute;margin-left:313.2pt;margin-top:39.4pt;width:22.5pt;height:25.5pt;z-index:251661312;visibility:visible;mso-wrap-style:square;mso-wrap-distance-left:9pt;mso-wrap-distance-top:0;mso-wrap-distance-right:9pt;mso-wrap-distance-bottom:0;mso-position-horizontal:absolute;mso-position-horizontal-relative:text;mso-position-vertical:absolute;mso-position-vertical-relative:text;v-text-anchor:middle" coordsize="285750,323850" o:gfxdata="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" path="m43432,100014l93828,55547r49047,55587l191922,55547r50396,44467l187690,161925r54628,61911l191922,268303,142875,212716,93828,268303,43432,223836,98060,161925,43432,100014xe" fillcolor="#4472c4 [3204]" strokecolor="#1f3763 [1604]" strokeweight="1pt">
+                <v:stroke joinstyle="miter"/>
+                <v:path arrowok="t" o:connecttype="custom" o:connectlocs="43432,100014;93828,55547;142875,111134;191922,55547;242318,100014;187690,161925;242318,223836;191922,268303;142875,212716;93828,268303;43432,223836;98060,161925;43432,100014" o:connectangles="0,0,0,0,0,0,0,0,0,0,0,0,0"/>
+              </v:shape>
+            </w:pict>
+          </mc:Fallback>
+        </mc:AlternateContent>
+      </w:r>
+      <w:r>
+        <w:rPr>
+          <w:noProof/>
+        </w:rPr>
+        <mc:AlternateContent>
+          <mc:Choice Requires="wps">
+            <w:drawing>
+              <wp:anchor distT="0" distB="0" distL="114300" distR="114300" simplePos="0" relativeHeight="251659264" behindDoc="0" locked="0" layoutInCell="1" allowOverlap="1">
+                <wp:simplePos x="0" y="0"/>
+                <wp:positionH relativeFrom="column">
+                  <wp:posOffset>3968115</wp:posOffset>
+                </wp:positionH>
+                <wp:positionV relativeFrom="paragraph">
+                  <wp:posOffset>147955</wp:posOffset>
+                </wp:positionV>
+                <wp:extent cx="285750" cy="323850"/>
+                <wp:effectExtent l="0" t="0" r="0" b="0"/>
+                <wp:wrapNone/>
+                <wp:docPr id="7" name="Signo de multiplicación 7"/>
+                <wp:cNvGraphicFramePr/>
+                <a:graphic xmlns:a="http://schemas.openxmlformats.org/drawingml/2006/main">
+                  <a:graphicData uri="http://schemas.microsoft.com/office/word/2010/wordprocessingShape">
+                    <wps:wsp>
+                      <wps:cNvSpPr/>
+                      <wps:spPr>
+                        <a:xfrm>
+                          <a:off x="0" y="0"/>
+                          <a:ext cx="285750" cy="323850"/>
+                        </a:xfrm>
+                        <a:prstGeom prst="mathMultiply">
+                          <a:avLst/>
+                        </a:prstGeom>
+                      </wps:spPr>
+                      <wps:style>
+                        <a:lnRef idx="2">
+                          <a:schemeClr val="accent1">
+                            <a:shade val="50000"/>
+                          </a:schemeClr>
+                        </a:lnRef>
+                        <a:fillRef idx="1">
+                          <a:schemeClr val="accent1"/>
+                        </a:fillRef>
+                        <a:effectRef idx="0">
+                          <a:schemeClr val="accent1"/>
+                        </a:effectRef>
+                        <a:fontRef idx="minor">
+                          <a:schemeClr val="lt1"/>
+                        </a:fontRef>
+                      </wps:style>
+                      <wps:bodyPr rot="0" spcFirstLastPara="0" vertOverflow="overflow" horzOverflow="overflow" vert="horz" wrap="square" lIns="91440" tIns="45720" rIns="91440" bIns="45720" numCol="1" spcCol="0" rtlCol="0" fromWordArt="0" anchor="ctr" anchorCtr="0" forceAA="0" compatLnSpc="1">
+                        <a:prstTxWarp prst="textNoShape">
+                          <a:avLst/>
+                        </a:prstTxWarp>
+                        <a:noAutofit/>
+                      </wps:bodyPr>
+                    </wps:wsp>
+                  </a:graphicData>
+                </a:graphic>
+              </wp:anchor>
+            </w:drawing>
+          </mc:Choice>
+          <mc:Fallback>
+            <w:pict>
+              <v:shape w14:anchorId="39E96107" id="Signo de multiplicación 7" o:spid="_x0000_s1026" style="position:absolute;margin-left:312.45pt;margin-top:11.65pt;width:22.5pt;height:25.5pt;z-index:251659264;visibility:visible;mso-wrap-style:square;mso-wrap-distance-left:9pt;mso-wrap-distance-top:0;mso-wrap-distance-right:9pt;mso-wrap-distance-bottom:0;mso-position-horizontal:absolute;mso-position-horizontal-relative:text;mso-position-vertical:absolute;mso-position-vertical-relative:text;v-text-anchor:middle" coordsize="285750,323850" o:gfxdata="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" path="m43432,100014l93828,55547r49047,55587l191922,55547r50396,44467l187690,161925r54628,61911l191922,268303,142875,212716,93828,268303,43432,223836,98060,161925,43432,100014xe" fillcolor="#4472c4 [3204]" strokecolor="#1f3763 [1604]" strokeweight="1pt">
+                <v:stroke joinstyle="miter"/>
+                <v:path arrowok="t" o:connecttype="custom" o:connectlocs="43432,100014;93828,55547;142875,111134;191922,55547;242318,100014;187690,161925;242318,223836;191922,268303;142875,212716;93828,268303;43432,223836;98060,161925;43432,100014" o:connectangles="0,0,0,0,0,0,0,0,0,0,0,0,0"/>
+              </v:shape>
+            </w:pict>
+          </mc:Fallback>
+        </mc:AlternateContent>
+      </w:r>
+      <w:r>
+        <w:drawing>
+          <wp:inline distT="0" distB="0" distL="0" distR="0" wp14:anchorId="280AD5DA" wp14:editId="25E82221">
+            <wp:extent cx="5400040" cy="2912110"/>
+            <wp:effectExtent l="0" t="0" r="0" b="2540"/>
+            <wp:docPr id="6" name="Imagen 6"/>
+            <wp:cNvGraphicFramePr>
+              <a:graphicFrameLocks xmlns:a="http://schemas.openxmlformats.org/drawingml/2006/main" noChangeAspect="1"/>
+            </wp:cNvGraphicFramePr>
+            <a:graphic xmlns:a="http://schemas.openxmlformats.org/drawingml/2006/main">
+              <a:graphicData uri="http://schemas.openxmlformats.org/drawingml/2006/picture">
+                <pic:pic xmlns:pic="http://schemas.openxmlformats.org/drawingml/2006/picture">
+                  <pic:nvPicPr>
+                    <pic:cNvPr id="1" name=""/>
+                    <pic:cNvPicPr/>
+                  </pic:nvPicPr>
+                  <pic:blipFill>
+                    <a:blip r:embed="rId10"/>
+                    <a:stretch>
+                      <a:fillRect/>
+                    </a:stretch>
+                  </pic:blipFill>
+                  <pic:spPr>
+                    <a:xfrm>
+                      <a:off x="0" y="0"/>
+                      <a:ext cx="5400040" cy="2912110"/>
+                    </a:xfrm>
+                    <a:prstGeom prst="rect">
+                      <a:avLst/>
+                    </a:prstGeom>
+                  </pic:spPr>
+                </pic:pic>
+              </a:graphicData>
+            </a:graphic>
+          </wp:inline>
+        </w:drawing>
+      </w:r>
+    </w:p>
+    <w:p/>
+    <w:p>
+      <w:r>
+        <w:t>A continuación</w:t>
+      </w:r>
+      <w:r>
+        <w:t>,</w:t>
+      </w:r>
+      <w:r>
+        <w:t xml:space="preserve"> se procederá a corregir los dos bugs presentes </w:t>
+      </w:r>
+      <w:r>
+        <w:t>en el código de la siguiente imagen, encontrado en SecurityConfiguration.</w:t>
+      </w:r>
+    </w:p>
+    <w:p/>
+    <w:p>
+      <w:r>
+        <w:lastRenderedPageBreak/>
+        <w:drawing>
+          <wp:inline distT="0" distB="0" distL="0" distR="0" wp14:anchorId="5369CDCE" wp14:editId="4CDA778E">
+            <wp:extent cx="5400040" cy="1812290"/>
+            <wp:effectExtent l="0" t="0" r="0" b="0"/>
+            <wp:docPr id="10" name="Imagen 10"/>
+            <wp:cNvGraphicFramePr>
+              <a:graphicFrameLocks xmlns:a="http://schemas.openxmlformats.org/drawingml/2006/main" noChangeAspect="1"/>
+            </wp:cNvGraphicFramePr>
+            <a:graphic xmlns:a="http://schemas.openxmlformats.org/drawingml/2006/main">
+              <a:graphicData uri="http://schemas.openxmlformats.org/drawingml/2006/picture">
+                <pic:pic xmlns:pic="http://schemas.openxmlformats.org/drawingml/2006/picture">
+                  <pic:nvPicPr>
+                    <pic:cNvPr id="1" name=""/>
+                    <pic:cNvPicPr/>
+                  </pic:nvPicPr>
+                  <pic:blipFill>
+                    <a:blip r:embed="rId11"/>
+                    <a:stretch>
+                      <a:fillRect/>
+                    </a:stretch>
+                  </pic:blipFill>
+                  <pic:spPr>
+                    <a:xfrm>
+                      <a:off x="0" y="0"/>
+                      <a:ext cx="5400040" cy="1812290"/>
+                    </a:xfrm>
+                    <a:prstGeom prst="rect">
+                      <a:avLst/>
+                    </a:prstGeom>
+                  </pic:spPr>
+                </pic:pic>
+              </a:graphicData>
+            </a:graphic>
+          </wp:inline>
+        </w:drawing>
+      </w:r>
+    </w:p>
+    <w:p/>
+    <w:p>
+      <w:r>
+        <w:t>Solución:</w:t>
+      </w:r>
+    </w:p>
+    <w:p>
+      <w:r>
+        <w:drawing>
+          <wp:inline distT="0" distB="0" distL="0" distR="0" wp14:anchorId="2F3DE1D7" wp14:editId="0DC9EE4A">
+            <wp:extent cx="5001323" cy="1019317"/>
+            <wp:effectExtent l="0" t="0" r="8890" b="9525"/>
+            <wp:docPr id="11" name="Imagen 11"/>
+            <wp:cNvGraphicFramePr>
+              <a:graphicFrameLocks xmlns:a="http://schemas.openxmlformats.org/drawingml/2006/main" noChangeAspect="1"/>
+            </wp:cNvGraphicFramePr>
+            <a:graphic xmlns:a="http://schemas.openxmlformats.org/drawingml/2006/main">
+              <a:graphicData uri="http://schemas.openxmlformats.org/drawingml/2006/picture">
+                <pic:pic xmlns:pic="http://schemas.openxmlformats.org/drawingml/2006/picture">
+                  <pic:nvPicPr>
+                    <pic:cNvPr id="1" name=""/>
+                    <pic:cNvPicPr/>
+                  </pic:nvPicPr>
+                  <pic:blipFill>
+                    <a:blip r:embed="rId12"/>
+                    <a:stretch>
+                      <a:fillRect/>
+                    </a:stretch>
+                  </pic:blipFill>
+                  <pic:spPr>
+                    <a:xfrm>
+                      <a:off x="0" y="0"/>
+                      <a:ext cx="5001323" cy="1019317"/>
+                    </a:xfrm>
+                    <a:prstGeom prst="rect">
+                      <a:avLst/>
+                    </a:prstGeom>
+                  </pic:spPr>
+                </pic:pic>
+              </a:graphicData>
+            </a:graphic>
+          </wp:inline>
+        </w:drawing>
+      </w:r>
+    </w:p>
+    <w:p/>
+    <w:p>
+      <w:r>
+        <w:t>Otro de los bugs es la recomendación del uso de equals en la siguiente condición de ConstantValidator:</w:t>
+      </w:r>
+    </w:p>
+    <w:p>
+      <w:r>
+        <w:drawing>
+          <wp:inline distT="0" distB="0" distL="0" distR="0" wp14:anchorId="6F9D7EAB" wp14:editId="5E173681">
+            <wp:extent cx="5400040" cy="1149985"/>
+            <wp:effectExtent l="0" t="0" r="0" b="0"/>
+            <wp:docPr id="12" name="Imagen 12"/>
+            <wp:cNvGraphicFramePr>
+              <a:graphicFrameLocks xmlns:a="http://schemas.openxmlformats.org/drawingml/2006/main" noChangeAspect="1"/>
+            </wp:cNvGraphicFramePr>
+            <a:graphic xmlns:a="http://schemas.openxmlformats.org/drawingml/2006/main">
+              <a:graphicData uri="http://schemas.openxmlformats.org/drawingml/2006/picture">
+                <pic:pic xmlns:pic="http://schemas.openxmlformats.org/drawingml/2006/picture">
+                  <pic:nvPicPr>
+                    <pic:cNvPr id="1" name=""/>
+                    <pic:cNvPicPr/>
+                  </pic:nvPicPr>
+                  <pic:blipFill>
+                    <a:blip r:embed="rId13"/>
+                    <a:stretch>
+                      <a:fillRect/>
+                    </a:stretch>
+                  </pic:blipFill>
+                  <pic:spPr>
+                    <a:xfrm>
+                      <a:off x="0" y="0"/>
+                      <a:ext cx="5400040" cy="1149985"/>
+                    </a:xfrm>
+                    <a:prstGeom prst="rect">
+                      <a:avLst/>
+                    </a:prstGeom>
+                  </pic:spPr>
+                </pic:pic>
+              </a:graphicData>
+            </a:graphic>
+          </wp:inline>
+        </w:drawing>
+      </w:r>
+    </w:p>
+    <w:p>
+      <w:r>
+        <w:drawing>
+          <wp:inline distT="0" distB="0" distL="0" distR="0" wp14:anchorId="179E06E1" wp14:editId="6FB2CEC8">
+            <wp:extent cx="3496163" cy="581106"/>
+            <wp:effectExtent l="0" t="0" r="9525" b="9525"/>
+            <wp:docPr id="13" name="Imagen 13"/>
+            <wp:cNvGraphicFramePr>
+              <a:graphicFrameLocks xmlns:a="http://schemas.openxmlformats.org/drawingml/2006/main" noChangeAspect="1"/>
+            </wp:cNvGraphicFramePr>
+            <a:graphic xmlns:a="http://schemas.openxmlformats.org/drawingml/2006/main">
+              <a:graphicData uri="http://schemas.openxmlformats.org/drawingml/2006/picture">
+                <pic:pic xmlns:pic="http://schemas.openxmlformats.org/drawingml/2006/picture">
+                  <pic:nvPicPr>
+                    <pic:cNvPr id="1" name=""/>
+                    <pic:cNvPicPr/>
+                  </pic:nvPicPr>
+                  <pic:blipFill>
+                    <a:blip r:embed="rId14"/>
+                    <a:stretch>
+                      <a:fillRect/>
+                    </a:stretch>
+                  </pic:blipFill>
+                  <pic:spPr>
+                    <a:xfrm>
+                      <a:off x="0" y="0"/>
+                      <a:ext cx="3496163" cy="581106"/>
+                    </a:xfrm>
+                    <a:prstGeom prst="rect">
+                      <a:avLst/>
+                    </a:prstGeom>
+                  </pic:spPr>
+                </pic:pic>
+              </a:graphicData>
+            </a:graphic>
+          </wp:inline>
+        </w:drawing>
+      </w:r>
+    </w:p>
+    <w:p/>
+    <w:p>
+      <w:r>
+        <w:t>Solución:</w:t>
+      </w:r>
+    </w:p>
+    <w:p>
+      <w:r>
+        <w:drawing>
+          <wp:inline distT="0" distB="0" distL="0" distR="0" wp14:anchorId="19371ACE" wp14:editId="5424EAAE">
+            <wp:extent cx="3772426" cy="457264"/>
+            <wp:effectExtent l="0" t="0" r="0" b="0"/>
+            <wp:docPr id="14" name="Imagen 14"/>
+            <wp:cNvGraphicFramePr>
+              <a:graphicFrameLocks xmlns:a="http://schemas.openxmlformats.org/drawingml/2006/main" noChangeAspect="1"/>
+            </wp:cNvGraphicFramePr>
+            <a:graphic xmlns:a="http://schemas.openxmlformats.org/drawingml/2006/main">
+              <a:graphicData uri="http://schemas.openxmlformats.org/drawingml/2006/picture">
+                <pic:pic xmlns:pic="http://schemas.openxmlformats.org/drawingml/2006/picture">
+                  <pic:nvPicPr>
+                    <pic:cNvPr id="1" name=""/>
+                    <pic:cNvPicPr/>
+                  </pic:nvPicPr>
+                  <pic:blipFill>
+                    <a:blip r:embed="rId15"/>
+                    <a:stretch>
+                      <a:fillRect/>
+                    </a:stretch>
+                  </pic:blipFill>
+                  <pic:spPr>
+                    <a:xfrm>
+                      <a:off x="0" y="0"/>
+                      <a:ext cx="3772426" cy="457264"/>
+                    </a:xfrm>
+                    <a:prstGeom prst="rect">
+                      <a:avLst/>
+                    </a:prstGeom>
+                  </pic:spPr>
+                </pic:pic>
+              </a:graphicData>
+            </a:graphic>
+          </wp:inline>
+        </w:drawing>
+      </w:r>
+    </w:p>
+    <w:p/>
+    <w:p>
+      <w:pPr>
+        <w:pStyle w:val="Prrafodelista"/>
+        <w:numPr>
+          <w:ilvl w:val="0"/>
+          <w:numId w:val="2"/>
+        </w:numPr>
+      </w:pPr>
+      <w:r>
+        <w:t>Se han encontrado 16 vulnerabilidades, las cuales se deben principalmente al uso de objetos persistentes con la anotación @Entity como argumento de un método con @RequestMapping. De esto podemos deducir que el número de vulnerabilidades no se va a reducir, porque forma parte del patrón de programación utilizado a lo largo del proyecto.</w:t>
+      </w:r>
+    </w:p>
+    <w:p>
+      <w:pPr>
+        <w:pStyle w:val="Prrafodelista"/>
+        <w:numPr>
+          <w:ilvl w:val="0"/>
+          <w:numId w:val="2"/>
+        </w:numPr>
+      </w:pPr>
+      <w:r>
+        <w:lastRenderedPageBreak/>
+        <w:t>Se han encontrado 24 Hotspots, de los cuales 11 se deben al uso de anotaciones @PreAuthorize y @PostAuthorize y 12 al uso de patterns.</w:t>
+      </w:r>
+    </w:p>
+    <w:p/>
+    <w:p>
+      <w:pPr>
+        <w:pStyle w:val="Prrafodelista"/>
+        <w:numPr>
+          <w:ilvl w:val="0"/>
+          <w:numId w:val="2"/>
+        </w:numPr>
+      </w:pPr>
+      <w:r>
+        <w:t>Se han encontrado 213 Code Smells, en las cuales hay 5 Blockers, 19 Critical, 25 Mayors, 162 Minors y 2 Info.</w:t>
+      </w:r>
+    </w:p>
+    <w:p>
+      <w:pPr>
+        <w:pStyle w:val="Prrafodelista"/>
+      </w:pPr>
+    </w:p>
+    <w:p>
+      <w:r>
+        <w:t>Comenzaremos resolviendo los Info:</w:t>
+      </w:r>
+    </w:p>
+    <w:p>
+      <w:r>
+        <w:drawing>
+          <wp:inline distT="0" distB="0" distL="0" distR="0" wp14:anchorId="4199E4CD" wp14:editId="3A702BBC">
+            <wp:extent cx="5400040" cy="1026160"/>
+            <wp:effectExtent l="0" t="0" r="0" b="2540"/>
+            <wp:docPr id="15" name="Imagen 15"/>
+            <wp:cNvGraphicFramePr>
+              <a:graphicFrameLocks xmlns:a="http://schemas.openxmlformats.org/drawingml/2006/main" noChangeAspect="1"/>
+            </wp:cNvGraphicFramePr>
+            <a:graphic xmlns:a="http://schemas.openxmlformats.org/drawingml/2006/main">
+              <a:graphicData uri="http://schemas.openxmlformats.org/drawingml/2006/picture">
+                <pic:pic xmlns:pic="http://schemas.openxmlformats.org/drawingml/2006/picture">
+                  <pic:nvPicPr>
+                    <pic:cNvPr id="1" name=""/>
+                    <pic:cNvPicPr/>
+                  </pic:nvPicPr>
+                  <pic:blipFill>
+                    <a:blip r:embed="rId16"/>
+                    <a:stretch>
+                      <a:fillRect/>
+                    </a:stretch>
+                  </pic:blipFill>
+                  <pic:spPr>
+                    <a:xfrm>
+                      <a:off x="0" y="0"/>
+                      <a:ext cx="5400040" cy="1026160"/>
+                    </a:xfrm>
+                    <a:prstGeom prst="rect">
+                      <a:avLst/>
+                    </a:prstGeom>
+                  </pic:spPr>
+                </pic:pic>
+              </a:graphicData>
+            </a:graphic>
+          </wp:inline>
+        </w:drawing>
+      </w:r>
+    </w:p>
+    <w:p>
+      <w:r>
+        <w:t>Se trata de dos comentarios TODO que describen 2 funcionalidades que habían sido planeadas para el código. Como estas ya han sido implementadas, se va a proceder borrando dichos comentarios.</w:t>
+      </w:r>
+    </w:p>
+    <w:p/>
+    <w:p>
+      <w:r>
+        <w:t xml:space="preserve">Resolvemos </w:t>
+      </w:r>
+      <w:r>
+        <w:t>uno de los</w:t>
+      </w:r>
+      <w:r>
+        <w:t xml:space="preserve"> Code Smells de severidad Minor:</w:t>
+      </w:r>
+    </w:p>
+    <w:p>
+      <w:r>
+        <w:drawing>
+          <wp:inline distT="0" distB="0" distL="0" distR="0" wp14:anchorId="6A576EC1" wp14:editId="3892D3A5">
+            <wp:extent cx="5400040" cy="1651635"/>
+            <wp:effectExtent l="0" t="0" r="0" b="5715"/>
+            <wp:docPr id="16" name="Imagen 16"/>
+            <wp:cNvGraphicFramePr>
+              <a:graphicFrameLocks xmlns:a="http://schemas.openxmlformats.org/drawingml/2006/main" noChangeAspect="1"/>
+            </wp:cNvGraphicFramePr>
+            <a:graphic xmlns:a="http://schemas.openxmlformats.org/drawingml/2006/main">
+              <a:graphicData uri="http://schemas.openxmlformats.org/drawingml/2006/picture">
+                <pic:pic xmlns:pic="http://schemas.openxmlformats.org/drawingml/2006/picture">
+                  <pic:nvPicPr>
+                    <pic:cNvPr id="1" name=""/>
+                    <pic:cNvPicPr/>
+                  </pic:nvPicPr>
+                  <pic:blipFill>
+                    <a:blip r:embed="rId17"/>
+                    <a:stretch>
+                      <a:fillRect/>
+                    </a:stretch>
+                  </pic:blipFill>
+                  <pic:spPr>
+                    <a:xfrm>
+                      <a:off x="0" y="0"/>
+                      <a:ext cx="5400040" cy="1651635"/>
+                    </a:xfrm>
+                    <a:prstGeom prst="rect">
+                      <a:avLst/>
+                    </a:prstGeom>
+                  </pic:spPr>
+                </pic:pic>
+              </a:graphicData>
+            </a:graphic>
+          </wp:inline>
+        </w:drawing>
+      </w:r>
+    </w:p>
+    <w:p>
+      <w:r>
+        <w:t>El primero de los code smells señalados, situado en SecurityConfiguration, se resuelve devolviendo directamente el valor, en lugar de asignarlo a encoder, como se muestra en la siguiente imagen:</w:t>
+      </w:r>
+    </w:p>
+    <w:p/>
+    <w:p>
+      <w:r>
+        <w:t>Algunos de</w:t>
+      </w:r>
+      <w:r>
+        <w:t xml:space="preserve"> uno de los Code Smells de severidad </w:t>
+      </w:r>
+      <w:r>
+        <w:t>Blocker son</w:t>
+      </w:r>
+      <w:r>
+        <w:t>:</w:t>
+      </w:r>
+    </w:p>
+    <w:p>
+      <w:r>
+        <w:lastRenderedPageBreak/>
+        <w:drawing>
+          <wp:inline distT="0" distB="0" distL="0" distR="0" wp14:anchorId="1F245ADA" wp14:editId="6B2DFBD0">
+            <wp:extent cx="5400040" cy="2459355"/>
+            <wp:effectExtent l="0" t="0" r="0" b="0"/>
+            <wp:docPr id="17" name="Imagen 17"/>
+            <wp:cNvGraphicFramePr>
+              <a:graphicFrameLocks xmlns:a="http://schemas.openxmlformats.org/drawingml/2006/main" noChangeAspect="1"/>
+            </wp:cNvGraphicFramePr>
+            <a:graphic xmlns:a="http://schemas.openxmlformats.org/drawingml/2006/main">
+              <a:graphicData uri="http://schemas.openxmlformats.org/drawingml/2006/picture">
+                <pic:pic xmlns:pic="http://schemas.openxmlformats.org/drawingml/2006/picture">
+                  <pic:nvPicPr>
+                    <pic:cNvPr id="1" name=""/>
+                    <pic:cNvPicPr/>
+                  </pic:nvPicPr>
+                  <pic:blipFill>
+                    <a:blip r:embed="rId18"/>
+                    <a:stretch>
+                      <a:fillRect/>
+                    </a:stretch>
+                  </pic:blipFill>
+                  <pic:spPr>
+                    <a:xfrm>
+                      <a:off x="0" y="0"/>
+                      <a:ext cx="5400040" cy="2459355"/>
+                    </a:xfrm>
+                    <a:prstGeom prst="rect">
+                      <a:avLst/>
+                    </a:prstGeom>
+                  </pic:spPr>
+                </pic:pic>
+              </a:graphicData>
+            </a:graphic>
+          </wp:inline>
+        </w:drawing>
+      </w:r>
+    </w:p>
+    <w:p>
+      <w:r>
+        <w:t>Los cuales se deben a que faltan algunos asserts o se encuentran incompletos. Su corrección es rápida, puesto que muchos de ellos se encuentras ausentes debido a despistes.</w:t>
+      </w:r>
+    </w:p>
+    <w:p/>
+    <w:p>
+      <w:r>
+        <w:t xml:space="preserve">Algunos de uno de los Code Smells de severidad </w:t>
+      </w:r>
+      <w:r>
+        <w:t>Critical</w:t>
+      </w:r>
+      <w:r>
+        <w:t xml:space="preserve"> son:</w:t>
+      </w:r>
+    </w:p>
+    <w:p>
+      <w:r>
+        <w:drawing>
+          <wp:inline distT="0" distB="0" distL="0" distR="0" wp14:anchorId="58DF12CC" wp14:editId="7A7FFF54">
+            <wp:extent cx="5400040" cy="4351020"/>
+            <wp:effectExtent l="0" t="0" r="0" b="0"/>
+            <wp:docPr id="18" name="Imagen 18"/>
+            <wp:cNvGraphicFramePr>
+              <a:graphicFrameLocks xmlns:a="http://schemas.openxmlformats.org/drawingml/2006/main" noChangeAspect="1"/>
+            </wp:cNvGraphicFramePr>
+            <a:graphic xmlns:a="http://schemas.openxmlformats.org/drawingml/2006/main">
+              <a:graphicData uri="http://schemas.openxmlformats.org/drawingml/2006/picture">
+                <pic:pic xmlns:pic="http://schemas.openxmlformats.org/drawingml/2006/picture">
+                  <pic:nvPicPr>
+                    <pic:cNvPr id="1" name=""/>
+                    <pic:cNvPicPr/>
+                  </pic:nvPicPr>
+                  <pic:blipFill>
+                    <a:blip r:embed="rId19"/>
+                    <a:stretch>
+                      <a:fillRect/>
+                    </a:stretch>
+                  </pic:blipFill>
+                  <pic:spPr>
+                    <a:xfrm>
+                      <a:off x="0" y="0"/>
+                      <a:ext cx="5400040" cy="4351020"/>
+                    </a:xfrm>
+                    <a:prstGeom prst="rect">
+                      <a:avLst/>
+                    </a:prstGeom>
+                  </pic:spPr>
+                </pic:pic>
+              </a:graphicData>
+            </a:graphic>
+          </wp:inline>
+        </w:drawing>
+      </w:r>
+    </w:p>
+    <w:p/>
+    <w:p>
+      <w:r>
+        <w:t>Solución:</w:t>
+      </w:r>
+    </w:p>
+    <w:p>
+      <w:r>
+        <w:drawing>
+          <wp:inline distT="0" distB="0" distL="0" distR="0" wp14:anchorId="48D5729E" wp14:editId="362F5F4B">
+            <wp:extent cx="5400040" cy="230505"/>
+            <wp:effectExtent l="0" t="0" r="0" b="0"/>
+            <wp:docPr id="19" name="Imagen 19"/>
+            <wp:cNvGraphicFramePr>
+              <a:graphicFrameLocks xmlns:a="http://schemas.openxmlformats.org/drawingml/2006/main" noChangeAspect="1"/>
+            </wp:cNvGraphicFramePr>
+            <a:graphic xmlns:a="http://schemas.openxmlformats.org/drawingml/2006/main">
+              <a:graphicData uri="http://schemas.openxmlformats.org/drawingml/2006/picture">
+                <pic:pic xmlns:pic="http://schemas.openxmlformats.org/drawingml/2006/picture">
+                  <pic:nvPicPr>
+                    <pic:cNvPr id="1" name=""/>
+                    <pic:cNvPicPr/>
+                  </pic:nvPicPr>
+                  <pic:blipFill>
+                    <a:blip r:embed="rId20"/>
+                    <a:stretch>
+                      <a:fillRect/>
+                    </a:stretch>
+                  </pic:blipFill>
+                  <pic:spPr>
+                    <a:xfrm>
+                      <a:off x="0" y="0"/>
+                      <a:ext cx="5400040" cy="230505"/>
+                    </a:xfrm>
+                    <a:prstGeom prst="rect">
+                      <a:avLst/>
+                    </a:prstGeom>
+                  </pic:spPr>
+                </pic:pic>
+              </a:graphicData>
+            </a:graphic>
+          </wp:inline>
+        </w:drawing>
+      </w:r>
+    </w:p>
+    <w:p>
+      <w:r>
+        <w:lastRenderedPageBreak/>
+        <w:drawing>
+          <wp:inline distT="0" distB="0" distL="0" distR="0" wp14:anchorId="3C8A0B44" wp14:editId="11C1FDA9">
+            <wp:extent cx="5400040" cy="3784600"/>
+            <wp:effectExtent l="0" t="0" r="0" b="6350"/>
+            <wp:docPr id="20" name="Imagen 20"/>
+            <wp:cNvGraphicFramePr>
+              <a:graphicFrameLocks xmlns:a="http://schemas.openxmlformats.org/drawingml/2006/main" noChangeAspect="1"/>
+            </wp:cNvGraphicFramePr>
+            <a:graphic xmlns:a="http://schemas.openxmlformats.org/drawingml/2006/main">
+              <a:graphicData uri="http://schemas.openxmlformats.org/drawingml/2006/picture">
+                <pic:pic xmlns:pic="http://schemas.openxmlformats.org/drawingml/2006/picture">
+                  <pic:nvPicPr>
+                    <pic:cNvPr id="1" name=""/>
+                    <pic:cNvPicPr/>
+                  </pic:nvPicPr>
+                  <pic:blipFill>
+                    <a:blip r:embed="rId21"/>
+                    <a:stretch>
+                      <a:fillRect/>
+                    </a:stretch>
+                  </pic:blipFill>
+                  <pic:spPr>
+                    <a:xfrm>
+                      <a:off x="0" y="0"/>
+                      <a:ext cx="5400040" cy="3784600"/>
+                    </a:xfrm>
+                    <a:prstGeom prst="rect">
+                      <a:avLst/>
+                    </a:prstGeom>
+                  </pic:spPr>
+                </pic:pic>
+              </a:graphicData>
+            </a:graphic>
+          </wp:inline>
+        </w:drawing>
+      </w:r>
+    </w:p>
+    <w:p/>
+    <w:p>
+      <w:r>
+        <w:t>En DoctorFormValidator, se ha encontrado:</w:t>
+      </w:r>
+    </w:p>
+    <w:p>
+      <w:r>
+        <w:drawing>
+          <wp:inline distT="0" distB="0" distL="0" distR="0" wp14:anchorId="6FB341CA" wp14:editId="173597D8">
+            <wp:extent cx="5400040" cy="1100455"/>
+            <wp:effectExtent l="0" t="0" r="0" b="4445"/>
+            <wp:docPr id="21" name="Imagen 21"/>
+            <wp:cNvGraphicFramePr>
+              <a:graphicFrameLocks xmlns:a="http://schemas.openxmlformats.org/drawingml/2006/main" noChangeAspect="1"/>
+            </wp:cNvGraphicFramePr>
+            <a:graphic xmlns:a="http://schemas.openxmlformats.org/drawingml/2006/main">
+              <a:graphicData uri="http://schemas.openxmlformats.org/drawingml/2006/picture">
+                <pic:pic xmlns:pic="http://schemas.openxmlformats.org/drawingml/2006/picture">
+                  <pic:nvPicPr>
+                    <pic:cNvPr id="1" name=""/>
+                    <pic:cNvPicPr/>
+                  </pic:nvPicPr>
+                  <pic:blipFill>
+                    <a:blip r:embed="rId22"/>
+                    <a:stretch>
+                      <a:fillRect/>
+                    </a:stretch>
+                  </pic:blipFill>
+                  <pic:spPr>
+                    <a:xfrm>
+                      <a:off x="0" y="0"/>
+                      <a:ext cx="5400040" cy="1100455"/>
+                    </a:xfrm>
+                    <a:prstGeom prst="rect">
+                      <a:avLst/>
+                    </a:prstGeom>
+                  </pic:spPr>
+                </pic:pic>
+              </a:graphicData>
+            </a:graphic>
+          </wp:inline>
+        </w:drawing>
+      </w:r>
+    </w:p>
+    <w:p>
+      <w:r>
+        <w:t>Solución:</w:t>
+      </w:r>
+    </w:p>
+    <w:p>
+      <w:r>
+        <w:drawing>
+          <wp:inline distT="0" distB="0" distL="0" distR="0" wp14:anchorId="4FDEAFD4" wp14:editId="489967F4">
+            <wp:extent cx="4706007" cy="285790"/>
+            <wp:effectExtent l="0" t="0" r="0" b="0"/>
+            <wp:docPr id="22" name="Imagen 22"/>
+            <wp:cNvGraphicFramePr>
+              <a:graphicFrameLocks xmlns:a="http://schemas.openxmlformats.org/drawingml/2006/main" noChangeAspect="1"/>
+            </wp:cNvGraphicFramePr>
+            <a:graphic xmlns:a="http://schemas.openxmlformats.org/drawingml/2006/main">
+              <a:graphicData uri="http://schemas.openxmlformats.org/drawingml/2006/picture">
+                <pic:pic xmlns:pic="http://schemas.openxmlformats.org/drawingml/2006/picture">
+                  <pic:nvPicPr>
+                    <pic:cNvPr id="1" name=""/>
+                    <pic:cNvPicPr/>
+                  </pic:nvPicPr>
+                  <pic:blipFill>
+                    <a:blip r:embed="rId23"/>
+                    <a:stretch>
+                      <a:fillRect/>
+                    </a:stretch>
+                  </pic:blipFill>
+                  <pic:spPr>
+                    <a:xfrm>
+                      <a:off x="0" y="0"/>
+                      <a:ext cx="4706007" cy="285790"/>
+                    </a:xfrm>
+                    <a:prstGeom prst="rect">
+                      <a:avLst/>
+                    </a:prstGeom>
+                  </pic:spPr>
+                </pic:pic>
+              </a:graphicData>
+            </a:graphic>
+          </wp:inline>
+        </w:drawing>
+      </w:r>
+    </w:p>
+    <w:p>
+      <w:r>
+        <w:drawing>
+          <wp:inline distT="0" distB="0" distL="0" distR="0" wp14:anchorId="1DADAAD7" wp14:editId="33E9AA68">
+            <wp:extent cx="5400040" cy="582295"/>
+            <wp:effectExtent l="0" t="0" r="0" b="8255"/>
+            <wp:docPr id="23" name="Imagen 23"/>
+            <wp:cNvGraphicFramePr>
+              <a:graphicFrameLocks xmlns:a="http://schemas.openxmlformats.org/drawingml/2006/main" noChangeAspect="1"/>
+            </wp:cNvGraphicFramePr>
+            <a:graphic xmlns:a="http://schemas.openxmlformats.org/drawingml/2006/main">
+              <a:graphicData uri="http://schemas.openxmlformats.org/drawingml/2006/picture">
+                <pic:pic xmlns:pic="http://schemas.openxmlformats.org/drawingml/2006/picture">
+                  <pic:nvPicPr>
+                    <pic:cNvPr id="1" name=""/>
+                    <pic:cNvPicPr/>
+                  </pic:nvPicPr>
+                  <pic:blipFill>
+                    <a:blip r:embed="rId24"/>
+                    <a:stretch>
+                      <a:fillRect/>
+                    </a:stretch>
+                  </pic:blipFill>
+                  <pic:spPr>
+                    <a:xfrm>
+                      <a:off x="0" y="0"/>
+                      <a:ext cx="5400040" cy="582295"/>
+                    </a:xfrm>
+                    <a:prstGeom prst="rect">
+                      <a:avLst/>
+                    </a:prstGeom>
+                  </pic:spPr>
+                </pic:pic>
+              </a:graphicData>
+            </a:graphic>
+          </wp:inline>
+        </w:drawing>
+      </w:r>
+    </w:p>
+    <w:p/>
+    <w:p>
+      <w:r>
+        <w:t>Algunos de uno de los Code Smells de severidad Critical son:</w:t>
+      </w:r>
+    </w:p>
+    <w:p>
+      <w:r>
+        <w:lastRenderedPageBreak/>
+        <w:drawing>
+          <wp:inline distT="0" distB="0" distL="0" distR="0" wp14:anchorId="7945591B" wp14:editId="3F9500C2">
+            <wp:extent cx="5400040" cy="1475740"/>
+            <wp:effectExtent l="0" t="0" r="0" b="0"/>
+            <wp:docPr id="24" name="Imagen 24"/>
+            <wp:cNvGraphicFramePr>
+              <a:graphicFrameLocks xmlns:a="http://schemas.openxmlformats.org/drawingml/2006/main" noChangeAspect="1"/>
+            </wp:cNvGraphicFramePr>
+            <a:graphic xmlns:a="http://schemas.openxmlformats.org/drawingml/2006/main">
+              <a:graphicData uri="http://schemas.openxmlformats.org/drawingml/2006/picture">
+                <pic:pic xmlns:pic="http://schemas.openxmlformats.org/drawingml/2006/picture">
+                  <pic:nvPicPr>
+                    <pic:cNvPr id="1" name=""/>
+                    <pic:cNvPicPr/>
+                  </pic:nvPicPr>
+                  <pic:blipFill>
+                    <a:blip r:embed="rId25"/>
+                    <a:stretch>
+                      <a:fillRect/>
+                    </a:stretch>
+                  </pic:blipFill>
+                  <pic:spPr>
+                    <a:xfrm>
+                      <a:off x="0" y="0"/>
+                      <a:ext cx="5400040" cy="1475740"/>
+                    </a:xfrm>
+                    <a:prstGeom prst="rect">
+                      <a:avLst/>
+                    </a:prstGeom>
+                  </pic:spPr>
+                </pic:pic>
+              </a:graphicData>
+            </a:graphic>
+          </wp:inline>
+        </w:drawing>
+      </w:r>
+    </w:p>
+    <w:p>
+      <w:r>
+        <w:t>Se soluciona borrando la constante no utilizada.</w:t>
+      </w:r>
+    </w:p>
+    <w:p/>
+    <w:p>
+      <w:r>
+        <w:t>Tras la resolución de algunos de los Code Smells encontrados, los resultados obtenidos del análisis son:</w:t>
+      </w:r>
+    </w:p>
+    <w:p>
+      <w:r>
+        <w:drawing>
+          <wp:inline distT="0" distB="0" distL="0" distR="0" wp14:anchorId="4B8A8C74" wp14:editId="584984D8">
+            <wp:extent cx="5400040" cy="3886835"/>
+            <wp:effectExtent l="0" t="0" r="0" b="0"/>
+            <wp:docPr id="25" name="Imagen 25"/>
+            <wp:cNvGraphicFramePr>
+              <a:graphicFrameLocks xmlns:a="http://schemas.openxmlformats.org/drawingml/2006/main" noChangeAspect="1"/>
+            </wp:cNvGraphicFramePr>
+            <a:graphic xmlns:a="http://schemas.openxmlformats.org/drawingml/2006/main">
+              <a:graphicData uri="http://schemas.openxmlformats.org/drawingml/2006/picture">
+                <pic:pic xmlns:pic="http://schemas.openxmlformats.org/drawingml/2006/picture">
+                  <pic:nvPicPr>
+                    <pic:cNvPr id="1" name=""/>
+                    <pic:cNvPicPr/>
+                  </pic:nvPicPr>
+                  <pic:blipFill>
+                    <a:blip r:embed="rId26"/>
+                    <a:stretch>
+                      <a:fillRect/>
+                    </a:stretch>
+                  </pic:blipFill>
+                  <pic:spPr>
+                    <a:xfrm>
+                      <a:off x="0" y="0"/>
+                      <a:ext cx="5400040" cy="3886835"/>
+                    </a:xfrm>
+                    <a:prstGeom prst="rect">
+                      <a:avLst/>
+                    </a:prstGeom>
+                  </pic:spPr>
+                </pic:pic>
+              </a:graphicData>
+            </a:graphic>
+          </wp:inline>
+        </w:drawing>
+      </w:r>
+    </w:p>
+    <w:p>
+      <w:r>
+        <w:t xml:space="preserve">Tal como se esperaba, </w:t>
+      </w:r>
+      <w:r>
+        <w:t>el número de vulnerabilidades se mantiene, pero se han reducido los bugs y el número de Code Smells a pasado de 213 a 199.</w:t>
+      </w:r>
       <w:bookmarkStart w:id="0" w:name="_GoBack"/>
       <w:bookmarkEnd w:id="0"/>
     </w:p>
@@ -502,8 +1601,123 @@
       </w:rPr>
     </w:lvl>
   </w:abstractNum>
+  <w:abstractNum w:abstractNumId="1" w15:restartNumberingAfterBreak="0">
+    <w:nsid w:val="6FC10324"/>
+    <w:multiLevelType w:val="hybridMultilevel"/>
+    <w:tmpl w:val="FA88BE9A"/>
+    <w:lvl w:ilvl="0" w:tplc="EE26E0A6">
+      <w:numFmt w:val="bullet"/>
+      <w:lvlText w:val="-"/>
+      <w:lvlJc w:val="left"/>
+      <w:pPr>
+        <w:ind w:left="720" w:hanging="360"/>
+      </w:pPr>
+      <w:rPr>
+        <w:rFonts w:ascii="Calibri" w:eastAsiaTheme="minorHAnsi" w:hAnsi="Calibri" w:cs="Calibri" w:hint="default"/>
+      </w:rPr>
+    </w:lvl>
+    <w:lvl w:ilvl="1" w:tplc="0C0A0003" w:tentative="1">
+      <w:start w:val="1"/>
+      <w:numFmt w:val="bullet"/>
+      <w:lvlText w:val="o"/>
+      <w:lvlJc w:val="left"/>
+      <w:pPr>
+        <w:ind w:left="1440" w:hanging="360"/>
+      </w:pPr>
+      <w:rPr>
+        <w:rFonts w:ascii="Courier New" w:hAnsi="Courier New" w:cs="Courier New" w:hint="default"/>
+      </w:rPr>
+    </w:lvl>
+    <w:lvl w:ilvl="2" w:tplc="0C0A0005" w:tentative="1">
+      <w:start w:val="1"/>
+      <w:numFmt w:val="bullet"/>
+      <w:lvlText w:val=""/>
+      <w:lvlJc w:val="left"/>
+      <w:pPr>
+        <w:ind w:left="2160" w:hanging="360"/>
+      </w:pPr>
+      <w:rPr>
+        <w:rFonts w:ascii="Wingdings" w:hAnsi="Wingdings" w:hint="default"/>
+      </w:rPr>
+    </w:lvl>
+    <w:lvl w:ilvl="3" w:tplc="0C0A0001" w:tentative="1">
+      <w:start w:val="1"/>
+      <w:numFmt w:val="bullet"/>
+      <w:lvlText w:val=""/>
+      <w:lvlJc w:val="left"/>
+      <w:pPr>
+        <w:ind w:left="2880" w:hanging="360"/>
+      </w:pPr>
+      <w:rPr>
+        <w:rFonts w:ascii="Symbol" w:hAnsi="Symbol" w:hint="default"/>
+      </w:rPr>
+    </w:lvl>
+    <w:lvl w:ilvl="4" w:tplc="0C0A0003" w:tentative="1">
+      <w:start w:val="1"/>
+      <w:numFmt w:val="bullet"/>
+      <w:lvlText w:val="o"/>
+      <w:lvlJc w:val="left"/>
+      <w:pPr>
+        <w:ind w:left="3600" w:hanging="360"/>
+      </w:pPr>
+      <w:rPr>
+        <w:rFonts w:ascii="Courier New" w:hAnsi="Courier New" w:cs="Courier New" w:hint="default"/>
+      </w:rPr>
+    </w:lvl>
+    <w:lvl w:ilvl="5" w:tplc="0C0A0005" w:tentative="1">
+      <w:start w:val="1"/>
+      <w:numFmt w:val="bullet"/>
+      <w:lvlText w:val=""/>
+      <w:lvlJc w:val="left"/>
+      <w:pPr>
+        <w:ind w:left="4320" w:hanging="360"/>
+      </w:pPr>
+      <w:rPr>
+        <w:rFonts w:ascii="Wingdings" w:hAnsi="Wingdings" w:hint="default"/>
+      </w:rPr>
+    </w:lvl>
+    <w:lvl w:ilvl="6" w:tplc="0C0A0001" w:tentative="1">
+      <w:start w:val="1"/>
+      <w:numFmt w:val="bullet"/>
+      <w:lvlText w:val=""/>
+      <w:lvlJc w:val="left"/>
+      <w:pPr>
+        <w:ind w:left="5040" w:hanging="360"/>
+      </w:pPr>
+      <w:rPr>
+        <w:rFonts w:ascii="Symbol" w:hAnsi="Symbol" w:hint="default"/>
+      </w:rPr>
+    </w:lvl>
+    <w:lvl w:ilvl="7" w:tplc="0C0A0003" w:tentative="1">
+      <w:start w:val="1"/>
+      <w:numFmt w:val="bullet"/>
+      <w:lvlText w:val="o"/>
+      <w:lvlJc w:val="left"/>
+      <w:pPr>
+        <w:ind w:left="5760" w:hanging="360"/>
+      </w:pPr>
+      <w:rPr>
+        <w:rFonts w:ascii="Courier New" w:hAnsi="Courier New" w:cs="Courier New" w:hint="default"/>
+      </w:rPr>
+    </w:lvl>
+    <w:lvl w:ilvl="8" w:tplc="0C0A0005" w:tentative="1">
+      <w:start w:val="1"/>
+      <w:numFmt w:val="bullet"/>
+      <w:lvlText w:val=""/>
+      <w:lvlJc w:val="left"/>
+      <w:pPr>
+        <w:ind w:left="6480" w:hanging="360"/>
+      </w:pPr>
+      <w:rPr>
+        <w:rFonts w:ascii="Wingdings" w:hAnsi="Wingdings" w:hint="default"/>
+      </w:rPr>
+    </w:lvl>
+  </w:abstractNum>
   <w:num w:numId="1">
     <w:abstractNumId w:val="0"/>
+  </w:num>
+  <w:num w:numId="2">
+    <w:abstractNumId w:val="1"/>
   </w:num>
 </w:numbering>
 </file>
@@ -631,6 +1845,7 @@
     <w:lsdException w:name="HTML Sample" w:semiHidden="1" w:unhideWhenUsed="1"/>
     <w:lsdException w:name="HTML Typewriter" w:semiHidden="1" w:unhideWhenUsed="1"/>
     <w:lsdException w:name="HTML Variable" w:semiHidden="1" w:unhideWhenUsed="1"/>
+    <w:lsdException w:name="Normal Table" w:semiHidden="1" w:unhideWhenUsed="1"/>
     <w:lsdException w:name="annotation subject" w:semiHidden="1" w:unhideWhenUsed="1"/>
     <w:lsdException w:name="No List" w:semiHidden="1" w:unhideWhenUsed="1"/>
     <w:lsdException w:name="Outline List 1" w:semiHidden="1" w:unhideWhenUsed="1"/>
@@ -676,9 +1891,11 @@
     <w:lsdException w:name="Table Subtle 1" w:semiHidden="1" w:unhideWhenUsed="1"/>
     <w:lsdException w:name="Table Subtle 2" w:semiHidden="1" w:unhideWhenUsed="1"/>
     <w:lsdException w:name="Table Web 1" w:semiHidden="1" w:unhideWhenUsed="1"/>
+    <w:lsdException w:name="Table Web 2" w:semiHidden="1" w:unhideWhenUsed="1"/>
     <w:lsdException w:name="Table Web 3" w:semiHidden="1" w:unhideWhenUsed="1"/>
     <w:lsdException w:name="Balloon Text" w:semiHidden="1" w:unhideWhenUsed="1"/>
     <w:lsdException w:name="Table Grid" w:uiPriority="39"/>
+    <w:lsdException w:name="Table Theme" w:semiHidden="1" w:unhideWhenUsed="1"/>
     <w:lsdException w:name="Placeholder Text" w:semiHidden="1"/>
     <w:lsdException w:name="No Spacing" w:uiPriority="1" w:qFormat="1"/>
     <w:lsdException w:name="Light Shading" w:uiPriority="60"/>

</xml_diff>